<commit_message>
Updates to Status Report
</commit_message>
<xml_diff>
--- a/Status Report Nov 16.docx
+++ b/Status Report Nov 16.docx
@@ -134,7 +134,25 @@
                 <w:sz w:val="24"/>
                 <w:szCs w:val="24"/>
               </w:rPr>
-              <w:t>Coded Messaging System</w:t>
+              <w:t xml:space="preserve">Industrial </w:t>
+            </w:r>
+            <w:proofErr w:type="spellStart"/>
+            <w:r>
+              <w:rPr>
+                <w:rFonts w:cs="Arial"/>
+                <w:sz w:val="24"/>
+                <w:szCs w:val="24"/>
+              </w:rPr>
+              <w:t>Fibre</w:t>
+            </w:r>
+            <w:proofErr w:type="spellEnd"/>
+            <w:r>
+              <w:rPr>
+                <w:rFonts w:cs="Arial"/>
+                <w:sz w:val="24"/>
+                <w:szCs w:val="24"/>
+              </w:rPr>
+              <w:t xml:space="preserve"> Optic Monitoring System</w:t>
             </w:r>
           </w:p>
         </w:tc>
@@ -204,18 +222,34 @@
                 <w:sz w:val="24"/>
                 <w:szCs w:val="24"/>
               </w:rPr>
-              <w:t xml:space="preserve">, Mark </w:t>
-            </w:r>
-            <w:proofErr w:type="spellStart"/>
+              <w:t xml:space="preserve">, </w:t>
+            </w:r>
             <w:r>
               <w:rPr>
                 <w:rFonts w:cs="Arial"/>
                 <w:sz w:val="24"/>
                 <w:szCs w:val="24"/>
               </w:rPr>
-              <w:t>Mahony</w:t>
+              <w:t xml:space="preserve">Nick </w:t>
+            </w:r>
+            <w:proofErr w:type="spellStart"/>
+            <w:r>
+              <w:rPr>
+                <w:rFonts w:cs="Arial"/>
+                <w:sz w:val="24"/>
+                <w:szCs w:val="24"/>
+              </w:rPr>
+              <w:t>Oudyk</w:t>
             </w:r>
             <w:proofErr w:type="spellEnd"/>
+            <w:r>
+              <w:rPr>
+                <w:rFonts w:cs="Arial"/>
+                <w:sz w:val="24"/>
+                <w:szCs w:val="24"/>
+              </w:rPr>
+              <w:t>, Chris Brown</w:t>
+            </w:r>
           </w:p>
           <w:p>
             <w:pPr>
@@ -287,23 +321,7 @@
                 <w:sz w:val="24"/>
                 <w:szCs w:val="24"/>
               </w:rPr>
-              <w:t>October 1</w:t>
-            </w:r>
-            <w:r>
-              <w:rPr>
-                <w:rFonts w:cs="Arial"/>
-                <w:sz w:val="24"/>
-                <w:szCs w:val="24"/>
-              </w:rPr>
-              <w:t>9</w:t>
-            </w:r>
-            <w:r>
-              <w:rPr>
-                <w:rFonts w:cs="Arial"/>
-                <w:sz w:val="24"/>
-                <w:szCs w:val="24"/>
-              </w:rPr>
-              <w:t>, 2012</w:t>
+              <w:t>November 16, 2012</w:t>
             </w:r>
           </w:p>
         </w:tc>
@@ -330,8 +348,6 @@
         </w:rPr>
         <w:tab/>
       </w:r>
-      <w:bookmarkStart w:id="0" w:name="_GoBack"/>
-      <w:bookmarkEnd w:id="0"/>
     </w:p>
     <w:p>
       <w:pPr>
@@ -361,10 +377,12 @@
           <w:b/>
           <w:sz w:val="24"/>
           <w:szCs w:val="24"/>
-          <w:highlight w:val="yellow"/>
+          <w:highlight w:val="green"/>
         </w:rPr>
-        <w:t>Yellow</w:t>
+        <w:t>Green</w:t>
       </w:r>
+      <w:bookmarkStart w:id="0" w:name="_GoBack"/>
+      <w:bookmarkEnd w:id="0"/>
     </w:p>
     <w:p>
       <w:pPr>
@@ -384,10 +402,15 @@
         <w:jc w:val="both"/>
       </w:pPr>
       <w:r>
-        <w:t xml:space="preserve">Transmission of messages with/without headers is working. VHDL coding is coded, needs debugging. Transmitting of random messages is </w:t>
+        <w:t xml:space="preserve">Transmission and reception of optical wave works very well, we are considering adding an </w:t>
       </w:r>
+      <w:proofErr w:type="spellStart"/>
       <w:r>
-        <w:t>coded, may require debugging.</w:t>
+        <w:t>opamp</w:t>
+      </w:r>
+      <w:proofErr w:type="spellEnd"/>
+      <w:r>
+        <w:t xml:space="preserve"> to clean up the rise and fall times in higher frequencies.</w:t>
       </w:r>
     </w:p>
     <w:p>
@@ -624,7 +647,10 @@
               <w:jc w:val="center"/>
             </w:pPr>
             <w:r>
-              <w:t>Friday, November 2, 2012</w:t>
+              <w:rPr>
+                <w:rFonts w:cs="Arial"/>
+              </w:rPr>
+              <w:t>November 16, 2012</w:t>
             </w:r>
           </w:p>
         </w:tc>
@@ -698,7 +724,10 @@
               <w:jc w:val="center"/>
             </w:pPr>
             <w:r>
-              <w:t>Wednesday, October 24 2012</w:t>
+              <w:rPr>
+                <w:rFonts w:cs="Arial"/>
+              </w:rPr>
+              <w:t>November 16, 2012</w:t>
             </w:r>
           </w:p>
         </w:tc>
@@ -2133,7 +2162,7 @@
       <w:rPr>
         <w:noProof/>
       </w:rPr>
-      <w:t>1</w:t>
+      <w:t>2</w:t>
     </w:r>
     <w:r>
       <w:fldChar w:fldCharType="end"/>

</xml_diff>